<commit_message>
fix: update proposal content in Dapa/Proposal.docx
</commit_message>
<xml_diff>
--- a/Dapa/Proposal.docx
+++ b/Dapa/Proposal.docx
@@ -167,6 +167,15 @@
           <w:szCs w:val="32"/>
         </w:rPr>
       </w:pPr>
+      <w:r>
+        <w:rPr>
+          <w:rFonts w:ascii="Times New Roman" w:eastAsia="Times New Roman" w:hAnsi="Times New Roman" w:cs="Times New Roman"/>
+          <w:b/>
+          <w:sz w:val="32"/>
+          <w:szCs w:val="32"/>
+        </w:rPr>
+        <w:t>sadasdasdasdasdasd</w:t>
+      </w:r>
     </w:p>
     <w:p>
       <w:pPr>
@@ -11465,28 +11474,28 @@
 </file>
 
 <file path=customXml/item1.xml><?xml version="1.0" encoding="utf-8"?>
+<b:Sources xmlns:b="http://schemas.openxmlformats.org/officeDocument/2006/bibliography" xmlns="http://schemas.openxmlformats.org/officeDocument/2006/bibliography" SelectedStyle="\APASixthEditionOfficeOnline.xsl" StyleName="APA" Version="6"/>
+</file>
+
+<file path=customXml/item2.xml><?xml version="1.0" encoding="utf-8"?>
 <go:gDocsCustomXmlDataStorage xmlns:go="http://customooxmlschemas.google.com/" xmlns:r="http://schemas.openxmlformats.org/officeDocument/2006/relationships" uri="GoogleDocsCustomDataVersion2">
   <go:docsCustomData xmlns:go="http://customooxmlschemas.google.com/" roundtripDataSignature="AMtx7mh8KOJQadLbMBA0FqoE7iE/nYyedA==">CgMxLjAyDmguNWV6YWp0am50eHpkMg5oLjZtcnAxY2MyaWYyaDgAciExLWFLb2dScTVwZF9hZlV2dVBpVmFKTmJqRGhZR2FSdTk=</go:docsCustomData>
 </go:gDocsCustomXmlDataStorage>
 </file>
 
-<file path=customXml/item2.xml><?xml version="1.0" encoding="utf-8"?>
-<b:Sources xmlns:b="http://schemas.openxmlformats.org/officeDocument/2006/bibliography" xmlns="http://schemas.openxmlformats.org/officeDocument/2006/bibliography" SelectedStyle="\APASixthEditionOfficeOnline.xsl" StyleName="APA" Version="6"/>
+<file path=customXml/itemProps1.xml><?xml version="1.0" encoding="utf-8"?>
+<ds:datastoreItem xmlns:ds="http://schemas.openxmlformats.org/officeDocument/2006/customXml" ds:itemID="{30D12AC8-4AC4-472B-A52A-26463F6D66FF}">
+  <ds:schemaRefs>
+    <ds:schemaRef ds:uri="http://schemas.openxmlformats.org/officeDocument/2006/bibliography"/>
+  </ds:schemaRefs>
+</ds:datastoreItem>
 </file>
 
-<file path=customXml/itemProps1.xml><?xml version="1.0" encoding="utf-8"?>
+<file path=customXml/itemProps2.xml><?xml version="1.0" encoding="utf-8"?>
 <ds:datastoreItem xmlns:ds="http://schemas.openxmlformats.org/officeDocument/2006/customXml" ds:itemID="{11111111-1234-1234-1234-123412341234}">
   <ds:schemaRefs>
     <ds:schemaRef ds:uri="http://customooxmlschemas.google.com/"/>
     <ds:schemaRef ds:uri="http://schemas.openxmlformats.org/officeDocument/2006/relationships"/>
   </ds:schemaRefs>
 </ds:datastoreItem>
-</file>
-
-<file path=customXml/itemProps2.xml><?xml version="1.0" encoding="utf-8"?>
-<ds:datastoreItem xmlns:ds="http://schemas.openxmlformats.org/officeDocument/2006/customXml" ds:itemID="{30D12AC8-4AC4-472B-A52A-26463F6D66FF}">
-  <ds:schemaRefs>
-    <ds:schemaRef ds:uri="http://schemas.openxmlformats.org/officeDocument/2006/bibliography"/>
-  </ds:schemaRefs>
-</ds:datastoreItem>
 </file>
</xml_diff>